<commit_message>
Parágrafo adicionado na justificativa. Os votos agora são cadastrados no banco.
</commit_message>
<xml_diff>
--- a/documentacao/documentacao-site-individual.docx
+++ b/documentacao/documentacao-site-individual.docx
@@ -637,39 +637,34 @@
           <w:szCs w:val="24"/>
         </w:rPr>
       </w:pPr>
-    </w:p>
-    <w:p>
-      <w:pPr>
-        <w:spacing w:line="360" w:lineRule="auto"/>
-        <w:jc w:val="both"/>
-        <w:rPr>
-          <w:rFonts w:ascii="Arial" w:hAnsi="Arial" w:cs="Arial"/>
-          <w:sz w:val="24"/>
-          <w:szCs w:val="24"/>
-        </w:rPr>
-      </w:pPr>
-    </w:p>
-    <w:p>
-      <w:pPr>
-        <w:spacing w:line="360" w:lineRule="auto"/>
-        <w:jc w:val="both"/>
-        <w:rPr>
-          <w:rFonts w:ascii="Arial" w:hAnsi="Arial" w:cs="Arial"/>
-          <w:sz w:val="24"/>
-          <w:szCs w:val="24"/>
-        </w:rPr>
-      </w:pPr>
-    </w:p>
-    <w:p>
-      <w:pPr>
-        <w:spacing w:line="360" w:lineRule="auto"/>
-        <w:jc w:val="both"/>
-        <w:rPr>
-          <w:rFonts w:ascii="Arial" w:hAnsi="Arial" w:cs="Arial"/>
-          <w:sz w:val="24"/>
-          <w:szCs w:val="24"/>
-        </w:rPr>
-      </w:pPr>
+      <w:r>
+        <w:rPr>
+          <w:rFonts w:ascii="Arial" w:hAnsi="Arial" w:cs="Arial"/>
+          <w:sz w:val="24"/>
+          <w:szCs w:val="24"/>
+        </w:rPr>
+        <w:t xml:space="preserve">Escolhi este tema porque o </w:t>
+      </w:r>
+      <w:proofErr w:type="spellStart"/>
+      <w:proofErr w:type="gramStart"/>
+      <w:r>
+        <w:rPr>
+          <w:rFonts w:ascii="Arial" w:hAnsi="Arial" w:cs="Arial"/>
+          <w:sz w:val="24"/>
+          <w:szCs w:val="24"/>
+        </w:rPr>
+        <w:t>PlayStation</w:t>
+      </w:r>
+      <w:proofErr w:type="spellEnd"/>
+      <w:proofErr w:type="gramEnd"/>
+      <w:r>
+        <w:rPr>
+          <w:rFonts w:ascii="Arial" w:hAnsi="Arial" w:cs="Arial"/>
+          <w:sz w:val="24"/>
+          <w:szCs w:val="24"/>
+        </w:rPr>
+        <w:t xml:space="preserve"> 2 esteve presente em grande parte da minha vida. Praticamente todos os sábados de tarde, meu pai e eu costumávamos jogar os meus jogos favoritos para passarmos um tempo juntos. Era uma maneira que tínhamos de nos comunicar, já que não sabíamos direito o que falar um para o outro.</w:t>
+      </w:r>
     </w:p>
     <w:p>
       <w:pPr>
@@ -704,6 +699,8 @@
           <w:szCs w:val="24"/>
         </w:rPr>
       </w:pPr>
+      <w:bookmarkStart w:id="0" w:name="_GoBack"/>
+      <w:bookmarkEnd w:id="0"/>
       <w:r>
         <w:rPr>
           <w:rFonts w:ascii="Arial" w:hAnsi="Arial" w:cs="Arial"/>
@@ -2069,8 +2066,6 @@
         </w:rPr>
         <w:t>Os conhecimentos necessários para atingir os requisitos do projeto são de complexidade média.</w:t>
       </w:r>
-      <w:bookmarkStart w:id="0" w:name="_GoBack"/>
-      <w:bookmarkEnd w:id="0"/>
     </w:p>
     <w:sectPr>
       <w:pgSz w:w="11906" w:h="16838"/>

</xml_diff>

<commit_message>
API da dashboard conectada! Faltam últimos reajustes de exibição de dados.
</commit_message>
<xml_diff>
--- a/documentacao/documentacao-site-individual.docx
+++ b/documentacao/documentacao-site-individual.docx
@@ -699,8 +699,6 @@
           <w:szCs w:val="24"/>
         </w:rPr>
       </w:pPr>
-      <w:bookmarkStart w:id="0" w:name="_GoBack"/>
-      <w:bookmarkEnd w:id="0"/>
       <w:r>
         <w:rPr>
           <w:rFonts w:ascii="Arial" w:hAnsi="Arial" w:cs="Arial"/>
@@ -1215,15 +1213,39 @@
           <w:sz w:val="24"/>
           <w:szCs w:val="24"/>
         </w:rPr>
-        <w:t xml:space="preserve"> cada título serão somados e atribuídos a uma variável de votos totais, </w:t>
-      </w:r>
-      <w:r>
-        <w:rPr>
-          <w:rFonts w:ascii="Arial" w:hAnsi="Arial" w:cs="Arial"/>
-          <w:sz w:val="24"/>
-          <w:szCs w:val="24"/>
-        </w:rPr>
-        <w:t xml:space="preserve">que será dividida por 100. Em seguida, a quantidade de votos de determinado jogo será dividida pelo resultado da operação anterior, </w:t>
+        <w:t xml:space="preserve"> cada título serão somados e atribuídos </w:t>
+      </w:r>
+      <w:r>
+        <w:rPr>
+          <w:rFonts w:ascii="Arial" w:hAnsi="Arial" w:cs="Arial"/>
+          <w:sz w:val="24"/>
+          <w:szCs w:val="24"/>
+        </w:rPr>
+        <w:t xml:space="preserve">a uma variável de votos totais. </w:t>
+      </w:r>
+      <w:r>
+        <w:rPr>
+          <w:rFonts w:ascii="Arial" w:hAnsi="Arial" w:cs="Arial"/>
+          <w:sz w:val="24"/>
+          <w:szCs w:val="24"/>
+        </w:rPr>
+        <w:t>Em seguida, a quantidade de votos d</w:t>
+      </w:r>
+      <w:r>
+        <w:rPr>
+          <w:rFonts w:ascii="Arial" w:hAnsi="Arial" w:cs="Arial"/>
+          <w:sz w:val="24"/>
+          <w:szCs w:val="24"/>
+        </w:rPr>
+        <w:t>e determinado jogo será multiplicada por 100 e o resultado será dividido pelo total de votos</w:t>
+      </w:r>
+      <w:r>
+        <w:rPr>
+          <w:rFonts w:ascii="Arial" w:hAnsi="Arial" w:cs="Arial"/>
+          <w:sz w:val="24"/>
+          <w:szCs w:val="24"/>
+        </w:rPr>
+        <w:t xml:space="preserve">, </w:t>
       </w:r>
       <w:r>
         <w:rPr>
@@ -1259,7 +1281,15 @@
             <w:sz w:val="28"/>
             <w:szCs w:val="28"/>
           </w:rPr>
-          <m:t>x=</m:t>
+          <m:t>x</m:t>
+        </m:r>
+        <m:r>
+          <w:rPr>
+            <w:rFonts w:ascii="Cambria Math" w:hAnsi="Cambria Math" w:cs="Arial"/>
+            <w:sz w:val="28"/>
+            <w:szCs w:val="28"/>
+          </w:rPr>
+          <m:t>=</m:t>
         </m:r>
         <m:f>
           <m:fPr>
@@ -1279,7 +1309,7 @@
                 <w:sz w:val="28"/>
                 <w:szCs w:val="28"/>
               </w:rPr>
-              <m:t>T</m:t>
+              <m:t>y*100</m:t>
             </m:r>
           </m:num>
           <m:den>
@@ -1289,7 +1319,7 @@
                 <w:sz w:val="28"/>
                 <w:szCs w:val="28"/>
               </w:rPr>
-              <m:t>100</m:t>
+              <m:t>T</m:t>
             </m:r>
           </m:den>
         </m:f>
@@ -1302,48 +1332,8 @@
         </w:rPr>
         <w:tab/>
       </w:r>
-      <m:oMath>
-        <m:r>
-          <w:rPr>
-            <w:rFonts w:ascii="Cambria Math" w:hAnsi="Cambria Math" w:cs="Arial"/>
-            <w:sz w:val="28"/>
-            <w:szCs w:val="28"/>
-          </w:rPr>
-          <m:t>y=</m:t>
-        </m:r>
-        <m:f>
-          <m:fPr>
-            <m:ctrlPr>
-              <w:rPr>
-                <w:rFonts w:ascii="Cambria Math" w:hAnsi="Cambria Math" w:cs="Arial"/>
-                <w:i/>
-                <w:sz w:val="28"/>
-                <w:szCs w:val="28"/>
-              </w:rPr>
-            </m:ctrlPr>
-          </m:fPr>
-          <m:num>
-            <m:r>
-              <w:rPr>
-                <w:rFonts w:ascii="Cambria Math" w:hAnsi="Cambria Math" w:cs="Arial"/>
-                <w:sz w:val="28"/>
-                <w:szCs w:val="28"/>
-              </w:rPr>
-              <m:t>z</m:t>
-            </m:r>
-          </m:num>
-          <m:den>
-            <m:r>
-              <w:rPr>
-                <w:rFonts w:ascii="Cambria Math" w:hAnsi="Cambria Math" w:cs="Arial"/>
-                <w:sz w:val="28"/>
-                <w:szCs w:val="28"/>
-              </w:rPr>
-              <m:t>x</m:t>
-            </m:r>
-          </m:den>
-        </m:f>
-      </m:oMath>
+      <w:bookmarkStart w:id="0" w:name="_GoBack"/>
+      <w:bookmarkEnd w:id="0"/>
     </w:p>
     <w:p>
       <w:pPr>
@@ -1361,65 +1351,23 @@
           <w:sz w:val="24"/>
           <w:szCs w:val="24"/>
         </w:rPr>
-        <w:t xml:space="preserve">Exemplo: </w:t>
-      </w:r>
-      <m:oMath>
-        <m:r>
-          <w:rPr>
-            <w:rFonts w:ascii="Cambria Math" w:hAnsi="Cambria Math" w:cs="Arial"/>
-            <w:sz w:val="24"/>
-            <w:szCs w:val="24"/>
-          </w:rPr>
-          <m:t>divisor=</m:t>
-        </m:r>
-        <m:f>
-          <m:fPr>
-            <m:ctrlPr>
-              <w:rPr>
-                <w:rFonts w:ascii="Cambria Math" w:hAnsi="Cambria Math" w:cs="Arial"/>
-                <w:i/>
-                <w:sz w:val="24"/>
-                <w:szCs w:val="24"/>
-              </w:rPr>
-            </m:ctrlPr>
-          </m:fPr>
-          <m:num>
-            <m:r>
-              <w:rPr>
-                <w:rFonts w:ascii="Cambria Math" w:hAnsi="Cambria Math" w:cs="Arial"/>
-                <w:sz w:val="24"/>
-                <w:szCs w:val="24"/>
-              </w:rPr>
-              <m:t>200</m:t>
-            </m:r>
-          </m:num>
-          <m:den>
-            <m:r>
-              <w:rPr>
-                <w:rFonts w:ascii="Cambria Math" w:hAnsi="Cambria Math" w:cs="Arial"/>
-                <w:sz w:val="24"/>
-                <w:szCs w:val="24"/>
-              </w:rPr>
-              <m:t>100</m:t>
-            </m:r>
-          </m:den>
-        </m:f>
-        <m:r>
-          <w:rPr>
-            <w:rFonts w:ascii="Cambria Math" w:hAnsi="Cambria Math" w:cs="Arial"/>
-            <w:sz w:val="24"/>
-            <w:szCs w:val="24"/>
-          </w:rPr>
-          <m:t>=2</m:t>
-        </m:r>
-      </m:oMath>
-      <w:r>
-        <w:rPr>
-          <w:rFonts w:ascii="Arial" w:hAnsi="Arial" w:cs="Arial"/>
-          <w:sz w:val="24"/>
-          <w:szCs w:val="24"/>
-        </w:rPr>
-        <w:tab/>
+        <w:t>Exemplo:</w:t>
+      </w:r>
+      <w:r>
+        <w:rPr>
+          <w:rFonts w:ascii="Arial" w:hAnsi="Arial" w:cs="Arial"/>
+          <w:sz w:val="24"/>
+          <w:szCs w:val="24"/>
+        </w:rPr>
+        <w:t xml:space="preserve"> </w:t>
+      </w:r>
+      <w:r>
+        <w:rPr>
+          <w:rFonts w:ascii="Arial" w:hAnsi="Arial" w:cs="Arial"/>
+          <w:sz w:val="24"/>
+          <w:szCs w:val="24"/>
+        </w:rPr>
+        <w:t xml:space="preserve"> </w:t>
       </w:r>
       <m:oMath>
         <m:r>
@@ -1448,7 +1396,15 @@
                 <w:sz w:val="24"/>
                 <w:szCs w:val="24"/>
               </w:rPr>
-              <m:t>30</m:t>
+              <m:t>VotosJ</m:t>
+            </m:r>
+            <m:r>
+              <w:rPr>
+                <w:rFonts w:ascii="Cambria Math" w:hAnsi="Cambria Math" w:cs="Arial"/>
+                <w:sz w:val="24"/>
+                <w:szCs w:val="24"/>
+              </w:rPr>
+              <m:t>ogo*100</m:t>
             </m:r>
           </m:num>
           <m:den>
@@ -1458,18 +1414,10 @@
                 <w:sz w:val="24"/>
                 <w:szCs w:val="24"/>
               </w:rPr>
-              <m:t>2</m:t>
+              <m:t>TotalVotos</m:t>
             </m:r>
           </m:den>
         </m:f>
-        <m:r>
-          <w:rPr>
-            <w:rFonts w:ascii="Cambria Math" w:hAnsi="Cambria Math" w:cs="Arial"/>
-            <w:sz w:val="24"/>
-            <w:szCs w:val="24"/>
-          </w:rPr>
-          <m:t>=15%</m:t>
-        </m:r>
       </m:oMath>
     </w:p>
     <w:p>

</xml_diff>

<commit_message>
Power Point adicionado, métricas alteradas na documentação e pequenos ajustes na disposição dos códigos.
</commit_message>
<xml_diff>
--- a/documentacao/documentacao-site-individual.docx
+++ b/documentacao/documentacao-site-individual.docx
@@ -1281,15 +1281,7 @@
             <w:sz w:val="28"/>
             <w:szCs w:val="28"/>
           </w:rPr>
-          <m:t>x</m:t>
-        </m:r>
-        <m:r>
-          <w:rPr>
-            <w:rFonts w:ascii="Cambria Math" w:hAnsi="Cambria Math" w:cs="Arial"/>
-            <w:sz w:val="28"/>
-            <w:szCs w:val="28"/>
-          </w:rPr>
-          <m:t>=</m:t>
+          <m:t>x=</m:t>
         </m:r>
         <m:f>
           <m:fPr>
@@ -1332,8 +1324,6 @@
         </w:rPr>
         <w:tab/>
       </w:r>
-      <w:bookmarkStart w:id="0" w:name="_GoBack"/>
-      <w:bookmarkEnd w:id="0"/>
     </w:p>
     <w:p>
       <w:pPr>
@@ -1376,7 +1366,31 @@
             <w:sz w:val="24"/>
             <w:szCs w:val="24"/>
           </w:rPr>
-          <m:t xml:space="preserve">porcentagem= </m:t>
+          <m:t>porcentagem</m:t>
+        </m:r>
+        <m:r>
+          <w:rPr>
+            <w:rFonts w:ascii="Cambria Math" w:hAnsi="Cambria Math" w:cs="Arial"/>
+            <w:sz w:val="24"/>
+            <w:szCs w:val="24"/>
+          </w:rPr>
+          <m:t>Votos</m:t>
+        </m:r>
+        <m:r>
+          <w:rPr>
+            <w:rFonts w:ascii="Cambria Math" w:hAnsi="Cambria Math" w:cs="Arial"/>
+            <w:sz w:val="24"/>
+            <w:szCs w:val="24"/>
+          </w:rPr>
+          <m:t>Jogo</m:t>
+        </m:r>
+        <m:r>
+          <w:rPr>
+            <w:rFonts w:ascii="Cambria Math" w:hAnsi="Cambria Math" w:cs="Arial"/>
+            <w:sz w:val="24"/>
+            <w:szCs w:val="24"/>
+          </w:rPr>
+          <m:t xml:space="preserve">= </m:t>
         </m:r>
         <m:f>
           <m:fPr>
@@ -1396,15 +1410,7 @@
                 <w:sz w:val="24"/>
                 <w:szCs w:val="24"/>
               </w:rPr>
-              <m:t>VotosJ</m:t>
-            </m:r>
-            <m:r>
-              <w:rPr>
-                <w:rFonts w:ascii="Cambria Math" w:hAnsi="Cambria Math" w:cs="Arial"/>
-                <w:sz w:val="24"/>
-                <w:szCs w:val="24"/>
-              </w:rPr>
-              <m:t>ogo*100</m:t>
+              <m:t>VotosJogo*100</m:t>
             </m:r>
           </m:num>
           <m:den>
@@ -1419,6 +1425,8 @@
           </m:den>
         </m:f>
       </m:oMath>
+      <w:bookmarkStart w:id="0" w:name="_GoBack"/>
+      <w:bookmarkEnd w:id="0"/>
     </w:p>
     <w:p>
       <w:pPr>

</xml_diff>